<commit_message>
Intro a funciones de agregación, IF & Case
</commit_message>
<xml_diff>
--- a/SQL/Platzi/1. Introducción a SQL/SQL.docx
+++ b/SQL/Platzi/1. Introducción a SQL/SQL.docx
@@ -62,13 +62,47 @@
       <w:r>
         <w:t> (</w:t>
       </w:r>
+      <w:proofErr w:type="spellStart"/>
       <w:r>
         <w:rPr>
           <w:i/>
           <w:iCs/>
         </w:rPr>
-        <w:t>Structured Query Language</w:t>
-      </w:r>
+        <w:t>Structured</w:t>
+      </w:r>
+      <w:proofErr w:type="spellEnd"/>
+      <w:r>
+        <w:rPr>
+          <w:i/>
+          <w:iCs/>
+        </w:rPr>
+        <w:t xml:space="preserve"> </w:t>
+      </w:r>
+      <w:proofErr w:type="spellStart"/>
+      <w:r>
+        <w:rPr>
+          <w:i/>
+          <w:iCs/>
+        </w:rPr>
+        <w:t>Query</w:t>
+      </w:r>
+      <w:proofErr w:type="spellEnd"/>
+      <w:r>
+        <w:rPr>
+          <w:i/>
+          <w:iCs/>
+        </w:rPr>
+        <w:t xml:space="preserve"> </w:t>
+      </w:r>
+      <w:proofErr w:type="spellStart"/>
+      <w:r>
+        <w:rPr>
+          <w:i/>
+          <w:iCs/>
+        </w:rPr>
+        <w:t>Language</w:t>
+      </w:r>
+      <w:proofErr w:type="spellEnd"/>
       <w:r>
         <w:t> - Lenguaje de consulta estructurada) es un lenguaje que se basó en 2 principios fundamentales:</w:t>
       </w:r>
@@ -99,7 +133,15 @@
         <w:jc w:val="left"/>
       </w:pPr>
       <w:r>
-        <w:t>Álgebra relacional de Edgar Codd (científico informático inglés</w:t>
+        <w:t xml:space="preserve">Álgebra relacional de Edgar </w:t>
+      </w:r>
+      <w:proofErr w:type="spellStart"/>
+      <w:r>
+        <w:t>Codd</w:t>
+      </w:r>
+      <w:proofErr w:type="spellEnd"/>
+      <w:r>
+        <w:t xml:space="preserve"> (científico informático inglés</w:t>
       </w:r>
       <w:r>
         <w:t xml:space="preserve"> que evoluciono</w:t>
@@ -373,6 +415,7 @@
       <w:r>
         <w:t xml:space="preserve"> tuplas repetidas pero en el álgebra relacional cada relación no tiene un cuerpo, no tiene un primer ni último </w:t>
       </w:r>
+      <w:proofErr w:type="spellStart"/>
       <w:r>
         <w:rPr>
           <w:i/>
@@ -380,6 +423,7 @@
         </w:rPr>
         <w:t>row</w:t>
       </w:r>
+      <w:proofErr w:type="spellEnd"/>
       <w:r>
         <w:t xml:space="preserve"> (esto debe abordarse de manera más detallada, posteriormente, para su mejor entendimiento).</w:t>
       </w:r>
@@ -597,7 +641,15 @@
         <w:t>π</w:t>
       </w:r>
       <w:r>
-        <w:t>&lt;Nombre, Apellido, Email&gt;(Tabla_Alumno)</w:t>
+        <w:t>&lt;Nombre, Apellido, Email&gt;(</w:t>
+      </w:r>
+      <w:proofErr w:type="spellStart"/>
+      <w:r>
+        <w:t>Tabla_Alumno</w:t>
+      </w:r>
+      <w:proofErr w:type="spellEnd"/>
+      <w:r>
+        <w:t>)</w:t>
       </w:r>
       <w:r>
         <w:t>.</w:t>
@@ -707,7 +759,23 @@
         <w:t>σ</w:t>
       </w:r>
       <w:r>
-        <w:t>&lt;Suscripción=Expert&gt;(Tabla_Alumno)</w:t>
+        <w:t>&lt;Suscripción=</w:t>
+      </w:r>
+      <w:proofErr w:type="spellStart"/>
+      <w:r>
+        <w:t>Expert</w:t>
+      </w:r>
+      <w:proofErr w:type="spellEnd"/>
+      <w:r>
+        <w:t>&gt;(</w:t>
+      </w:r>
+      <w:proofErr w:type="spellStart"/>
+      <w:r>
+        <w:t>Tabla_Alumno</w:t>
+      </w:r>
+      <w:proofErr w:type="spellEnd"/>
+      <w:r>
+        <w:t>)</w:t>
       </w:r>
       <w:r>
         <w:t>.</w:t>
@@ -825,7 +893,14 @@
       </w:r>
       <w:r>
         <w:br/>
-        <w:t>Docentes_Quinto_A </w:t>
+      </w:r>
+      <w:proofErr w:type="spellStart"/>
+      <w:r>
+        <w:t>Docentes_Quinto_A</w:t>
+      </w:r>
+      <w:proofErr w:type="spellEnd"/>
+      <w:r>
+        <w:t> </w:t>
       </w:r>
       <w:r>
         <w:rPr>
@@ -835,8 +910,13 @@
         <w:t>x</w:t>
       </w:r>
       <w:r>
-        <w:t> Alumnos_Quinto_A</w:t>
-      </w:r>
+        <w:t> </w:t>
+      </w:r>
+      <w:proofErr w:type="spellStart"/>
+      <w:r>
+        <w:t>Alumnos_Quinto_A</w:t>
+      </w:r>
+      <w:proofErr w:type="spellEnd"/>
       <w:r>
         <w:br/>
       </w:r>
@@ -897,7 +977,14 @@
       </w:r>
       <w:r>
         <w:br/>
-        <w:t>Alumnos_Quinto_A </w:t>
+      </w:r>
+      <w:proofErr w:type="spellStart"/>
+      <w:r>
+        <w:t>Alumnos_Quinto_A</w:t>
+      </w:r>
+      <w:proofErr w:type="spellEnd"/>
+      <w:r>
+        <w:t> </w:t>
       </w:r>
       <w:r>
         <w:rPr>
@@ -907,8 +994,13 @@
         <w:t>x</w:t>
       </w:r>
       <w:r>
-        <w:t> Alumnos_Quinto_B</w:t>
-      </w:r>
+        <w:t> </w:t>
+      </w:r>
+      <w:proofErr w:type="spellStart"/>
+      <w:r>
+        <w:t>Alumnos_Quinto_B</w:t>
+      </w:r>
+      <w:proofErr w:type="spellEnd"/>
       <w:r>
         <w:br/>
       </w:r>
@@ -966,7 +1058,14 @@
       </w:r>
       <w:r>
         <w:br/>
-        <w:t>Alumnos_planExpertPlus </w:t>
+      </w:r>
+      <w:proofErr w:type="spellStart"/>
+      <w:r>
+        <w:t>Alumnos_planExpertPlus</w:t>
+      </w:r>
+      <w:proofErr w:type="spellEnd"/>
+      <w:r>
+        <w:t> </w:t>
       </w:r>
       <w:r>
         <w:rPr>
@@ -976,8 +1075,13 @@
         <w:t>-</w:t>
       </w:r>
       <w:r>
-        <w:t> Alumnos_planFree</w:t>
-      </w:r>
+        <w:t> </w:t>
+      </w:r>
+      <w:proofErr w:type="spellStart"/>
+      <w:r>
+        <w:t>Alumnos_planFree</w:t>
+      </w:r>
+      <w:proofErr w:type="spellEnd"/>
       <w:r>
         <w:t>.</w:t>
       </w:r>
@@ -1159,17 +1263,7 @@
           <w:color w:val="000000"/>
           <w:sz w:val="24"/>
         </w:rPr>
-        <w:t xml:space="preserve">Repaso - </w:t>
-      </w:r>
-      <w:r>
-        <w:rPr>
-          <w:rFonts w:ascii="Times" w:eastAsia="Times" w:hAnsi="Times"/>
-          <w:b/>
-          <w:i/>
-          <w:color w:val="000000"/>
-          <w:sz w:val="24"/>
-        </w:rPr>
-        <w:t>Propiedad AS</w:t>
+        <w:t>Repaso - Propiedad AS</w:t>
       </w:r>
     </w:p>
     <w:p>
@@ -1192,16 +1286,7 @@
           <w:sz w:val="20"/>
           <w:szCs w:val="20"/>
         </w:rPr>
-        <w:t xml:space="preserve">Usted recordará que </w:t>
-      </w:r>
-      <w:r>
-        <w:rPr>
-          <w:rFonts w:ascii="Times" w:eastAsia="Times" w:hAnsi="Times"/>
-          <w:color w:val="000000"/>
-          <w:sz w:val="20"/>
-          <w:szCs w:val="20"/>
-        </w:rPr>
-        <w:t xml:space="preserve">existe una propiedad que no es propiamente de </w:t>
+        <w:t xml:space="preserve">Usted recordará que existe una propiedad que no es propiamente de </w:t>
       </w:r>
       <w:r>
         <w:rPr>
@@ -2468,25 +2553,7 @@
           <w:sz w:val="20"/>
           <w:szCs w:val="20"/>
         </w:rPr>
-        <w:t xml:space="preserve"> Es decir, a partir de unos </w:t>
-      </w:r>
-      <w:r>
-        <w:rPr>
-          <w:rFonts w:ascii="Times" w:eastAsia="Times" w:hAnsi="Times"/>
-          <w:color w:val="000000"/>
-          <w:sz w:val="20"/>
-          <w:szCs w:val="20"/>
-        </w:rPr>
-        <w:t>parámetros</w:t>
-      </w:r>
-      <w:r>
-        <w:rPr>
-          <w:rFonts w:ascii="Times" w:eastAsia="Times" w:hAnsi="Times"/>
-          <w:color w:val="000000"/>
-          <w:sz w:val="20"/>
-          <w:szCs w:val="20"/>
-        </w:rPr>
-        <w:t xml:space="preserve"> pasados para </w:t>
+        <w:t xml:space="preserve"> Es decir, a partir de unos parámetros pasados para </w:t>
       </w:r>
       <w:r>
         <w:rPr>
@@ -2526,61 +2593,7 @@
           <w:sz w:val="20"/>
           <w:szCs w:val="20"/>
         </w:rPr>
-        <w:t xml:space="preserve">se encargará de contar la totalidad de los registros que hay dentro de una tabla, si y sólo si, se cumplen a cabalidad unas condiciones establecidas según dichos </w:t>
-      </w:r>
-      <w:r>
-        <w:rPr>
-          <w:rFonts w:ascii="Times" w:eastAsia="Times" w:hAnsi="Times"/>
-          <w:color w:val="000000"/>
-          <w:sz w:val="20"/>
-          <w:szCs w:val="20"/>
-        </w:rPr>
-        <w:t>parámetros</w:t>
-      </w:r>
-      <w:r>
-        <w:rPr>
-          <w:rFonts w:ascii="Times" w:eastAsia="Times" w:hAnsi="Times"/>
-          <w:color w:val="000000"/>
-          <w:sz w:val="20"/>
-          <w:szCs w:val="20"/>
-        </w:rPr>
-        <w:t xml:space="preserve"> pasados en cuestión, ¿qué </w:t>
-      </w:r>
-      <w:r>
-        <w:rPr>
-          <w:rFonts w:ascii="Times" w:eastAsia="Times" w:hAnsi="Times"/>
-          <w:color w:val="000000"/>
-          <w:sz w:val="20"/>
-          <w:szCs w:val="20"/>
-        </w:rPr>
-        <w:t>parámetros</w:t>
-      </w:r>
-      <w:r>
-        <w:rPr>
-          <w:rFonts w:ascii="Times" w:eastAsia="Times" w:hAnsi="Times"/>
-          <w:color w:val="000000"/>
-          <w:sz w:val="20"/>
-          <w:szCs w:val="20"/>
-        </w:rPr>
-        <w:t xml:space="preserve">? Pues, en principio, los que establecemos dentro de los </w:t>
-      </w:r>
-      <w:r>
-        <w:rPr>
-          <w:rFonts w:ascii="Times" w:eastAsia="Times" w:hAnsi="Times"/>
-          <w:color w:val="000000"/>
-          <w:sz w:val="20"/>
-          <w:szCs w:val="20"/>
-        </w:rPr>
-        <w:t>paréntesis</w:t>
-      </w:r>
-      <w:r>
-        <w:rPr>
-          <w:rFonts w:ascii="Times" w:eastAsia="Times" w:hAnsi="Times"/>
-          <w:color w:val="000000"/>
-          <w:sz w:val="20"/>
-          <w:szCs w:val="20"/>
-        </w:rPr>
-        <w:t xml:space="preserve"> de </w:t>
+        <w:t xml:space="preserve">se encargará de contar la totalidad de los registros que hay dentro de una tabla, si y sólo si, se cumplen a cabalidad unas condiciones establecidas según dichos parámetros pasados en cuestión, ¿qué parámetros? Pues, en principio, los que establecemos dentro de los paréntesis de </w:t>
       </w:r>
       <w:r>
         <w:rPr>
@@ -2672,26 +2685,9 @@
           <w:sz w:val="20"/>
           <w:szCs w:val="20"/>
         </w:rPr>
-        <w:t xml:space="preserve">se le pase, como </w:t>
-      </w:r>
-      <w:r>
-        <w:rPr>
-          <w:rFonts w:ascii="Times" w:eastAsia="Times" w:hAnsi="Times"/>
-          <w:color w:val="000000"/>
-          <w:sz w:val="20"/>
-          <w:szCs w:val="20"/>
-        </w:rPr>
-        <w:t>parámetro</w:t>
-      </w:r>
-      <w:r>
-        <w:rPr>
-          <w:rFonts w:ascii="Times" w:eastAsia="Times" w:hAnsi="Times"/>
-          <w:color w:val="000000"/>
-          <w:sz w:val="20"/>
-          <w:szCs w:val="20"/>
-        </w:rPr>
-        <w:t xml:space="preserve">, que cuente absolutamente todos (sin filtro alguno) los registros existentes para una tabla seleccionada con la sentencia </w:t>
-      </w:r>
+        <w:t xml:space="preserve">se le pase, como parámetro, que cuente absolutamente todos (sin filtro alguno) los registros existentes para una tabla seleccionada con la sentencia </w:t>
+      </w:r>
+      <w:proofErr w:type="spellStart"/>
       <w:r>
         <w:rPr>
           <w:rFonts w:ascii="Times" w:eastAsia="Times" w:hAnsi="Times"/>
@@ -2703,50 +2699,15 @@
         </w:rPr>
         <w:t>From</w:t>
       </w:r>
-      <w:r>
-        <w:rPr>
-          <w:rFonts w:ascii="Times" w:eastAsia="Times" w:hAnsi="Times"/>
-          <w:color w:val="000000"/>
-          <w:sz w:val="20"/>
-          <w:szCs w:val="20"/>
-        </w:rPr>
-        <w:t xml:space="preserve">; entonces, en este caso, ese “nuevo dato que se crearía en el momento y que nos podría agregar información” sería el dato </w:t>
-      </w:r>
-      <w:r>
-        <w:rPr>
-          <w:rFonts w:ascii="Times" w:eastAsia="Times" w:hAnsi="Times"/>
-          <w:color w:val="000000"/>
-          <w:sz w:val="20"/>
-          <w:szCs w:val="20"/>
-        </w:rPr>
-        <w:t>numérico</w:t>
-      </w:r>
-      <w:r>
-        <w:rPr>
-          <w:rFonts w:ascii="Times" w:eastAsia="Times" w:hAnsi="Times"/>
-          <w:color w:val="000000"/>
-          <w:sz w:val="20"/>
-          <w:szCs w:val="20"/>
-        </w:rPr>
-        <w:t xml:space="preserve">, que se nos arroja, equivalente a la totalidad de registros que se </w:t>
-      </w:r>
-      <w:r>
-        <w:rPr>
-          <w:rFonts w:ascii="Times" w:eastAsia="Times" w:hAnsi="Times"/>
-          <w:color w:val="000000"/>
-          <w:sz w:val="20"/>
-          <w:szCs w:val="20"/>
-        </w:rPr>
-        <w:t>alcanzaron</w:t>
-      </w:r>
-      <w:r>
-        <w:rPr>
-          <w:rFonts w:ascii="Times" w:eastAsia="Times" w:hAnsi="Times"/>
-          <w:color w:val="000000"/>
-          <w:sz w:val="20"/>
-          <w:szCs w:val="20"/>
-        </w:rPr>
-        <w:t xml:space="preserve"> a contar, en su totalidad, para una tabla seleccionada en cuestión. </w:t>
+      <w:proofErr w:type="spellEnd"/>
+      <w:r>
+        <w:rPr>
+          <w:rFonts w:ascii="Times" w:eastAsia="Times" w:hAnsi="Times"/>
+          <w:color w:val="000000"/>
+          <w:sz w:val="20"/>
+          <w:szCs w:val="20"/>
+        </w:rPr>
+        <w:t xml:space="preserve">; entonces, en este caso, ese “nuevo dato que se crearía en el momento y que nos podría agregar información” sería el dato numérico, que se nos arroja, equivalente a la totalidad de registros que se alcanzaron a contar, en su totalidad, para una tabla seleccionada en cuestión. </w:t>
       </w:r>
     </w:p>
     <w:p>
@@ -3065,25 +3026,7 @@
           <w:sz w:val="20"/>
           <w:szCs w:val="20"/>
         </w:rPr>
-        <w:t xml:space="preserve">Ahora, si se da cuenta, ese nuevo dato que se ha creado, el dato </w:t>
-      </w:r>
-      <w:r>
-        <w:rPr>
-          <w:rFonts w:ascii="Times" w:eastAsia="Times" w:hAnsi="Times"/>
-          <w:color w:val="000000"/>
-          <w:sz w:val="20"/>
-          <w:szCs w:val="20"/>
-        </w:rPr>
-        <w:t>numérico</w:t>
-      </w:r>
-      <w:r>
-        <w:rPr>
-          <w:rFonts w:ascii="Times" w:eastAsia="Times" w:hAnsi="Times"/>
-          <w:color w:val="000000"/>
-          <w:sz w:val="20"/>
-          <w:szCs w:val="20"/>
-        </w:rPr>
-        <w:t xml:space="preserve">, está sustentado por un nuevo atributo, campo o columna que también ha sido creado; esa nueva columna si se percata se llama: </w:t>
+        <w:t xml:space="preserve">Ahora, si se da cuenta, ese nuevo dato que se ha creado, el dato numérico, está sustentado por un nuevo atributo, campo o columna que también ha sido creado; esa nueva columna si se percata se llama: </w:t>
       </w:r>
       <w:r>
         <w:rPr>
@@ -3193,25 +3136,7 @@
           <w:sz w:val="20"/>
           <w:szCs w:val="20"/>
         </w:rPr>
-        <w:t xml:space="preserve">esto para recordar o identificar, a dicha columna, de una manera más </w:t>
-      </w:r>
-      <w:r>
-        <w:rPr>
-          <w:rFonts w:ascii="Times" w:eastAsia="Times" w:hAnsi="Times"/>
-          <w:color w:val="000000"/>
-          <w:sz w:val="20"/>
-          <w:szCs w:val="20"/>
-        </w:rPr>
-        <w:t>fácil</w:t>
-      </w:r>
-      <w:r>
-        <w:rPr>
-          <w:rFonts w:ascii="Times" w:eastAsia="Times" w:hAnsi="Times"/>
-          <w:color w:val="000000"/>
-          <w:sz w:val="20"/>
-          <w:szCs w:val="20"/>
-        </w:rPr>
-        <w:t xml:space="preserve"> e </w:t>
+        <w:t xml:space="preserve">esto para recordar o identificar, a dicha columna, de una manera más fácil e </w:t>
       </w:r>
       <w:r>
         <w:rPr>
@@ -3393,6 +3318,7 @@
         </w:rPr>
         <w:t xml:space="preserve">ahora puede ser llamada también como: </w:t>
       </w:r>
+      <w:proofErr w:type="spellStart"/>
       <w:r>
         <w:rPr>
           <w:rFonts w:ascii="Times" w:eastAsia="Times" w:hAnsi="Times"/>
@@ -3404,6 +3330,7 @@
         </w:rPr>
         <w:t>numero_posts</w:t>
       </w:r>
+      <w:proofErr w:type="spellEnd"/>
       <w:r>
         <w:rPr>
           <w:rFonts w:ascii="Times" w:eastAsia="Times" w:hAnsi="Times"/>
@@ -3413,6 +3340,7 @@
         </w:rPr>
         <w:t xml:space="preserve">; lo cual, tendría mucho más sentido pues </w:t>
       </w:r>
+      <w:proofErr w:type="spellStart"/>
       <w:r>
         <w:rPr>
           <w:rFonts w:ascii="Times" w:eastAsia="Times" w:hAnsi="Times"/>
@@ -3424,6 +3352,7 @@
         </w:rPr>
         <w:t>numero_posts</w:t>
       </w:r>
+      <w:proofErr w:type="spellEnd"/>
       <w:r>
         <w:rPr>
           <w:rFonts w:ascii="Times" w:eastAsia="Times" w:hAnsi="Times"/>
@@ -4629,7 +4558,15 @@
           <w:color w:val="000000"/>
           <w:sz w:val="20"/>
         </w:rPr>
-        <w:t>Función que se e</w:t>
+        <w:t>Estructura de control</w:t>
+      </w:r>
+      <w:r>
+        <w:rPr>
+          <w:rFonts w:ascii="Times" w:eastAsia="Times" w:hAnsi="Times"/>
+          <w:color w:val="000000"/>
+          <w:sz w:val="20"/>
+        </w:rPr>
+        <w:t xml:space="preserve"> que se e</w:t>
       </w:r>
       <w:r>
         <w:rPr>
@@ -4749,7 +4686,7 @@
           <w:color w:val="000000"/>
           <w:sz w:val="20"/>
         </w:rPr>
-        <w:t>salida falsa.</w:t>
+        <w:t>salida falsa, respectivamente.</w:t>
       </w:r>
       <w:r>
         <w:rPr>
@@ -4821,8 +4758,9 @@
           <w:szCs w:val="21"/>
           <w:shd w:val="clear" w:color="auto" w:fill="0C1633"/>
         </w:rPr>
-        <w:t>/salida</w:t>
-      </w:r>
+        <w:t>/</w:t>
+      </w:r>
+      <w:proofErr w:type="spellStart"/>
       <w:r>
         <w:rPr>
           <w:rFonts w:ascii="Courier" w:hAnsi="Courier"/>
@@ -4831,7 +4769,7 @@
           <w:szCs w:val="21"/>
           <w:shd w:val="clear" w:color="auto" w:fill="0C1633"/>
         </w:rPr>
-        <w:t>_true</w:t>
+        <w:t>salida</w:t>
       </w:r>
       <w:r>
         <w:rPr>
@@ -4841,8 +4779,9 @@
           <w:szCs w:val="21"/>
           <w:shd w:val="clear" w:color="auto" w:fill="0C1633"/>
         </w:rPr>
-        <w:t xml:space="preserve"> -de ser la expresión verdadera-, resultado/salida_false –de ser la expresión falsa-</w:t>
-      </w:r>
+        <w:t>_true</w:t>
+      </w:r>
+      <w:proofErr w:type="spellEnd"/>
       <w:r>
         <w:rPr>
           <w:rFonts w:ascii="Courier" w:hAnsi="Courier"/>
@@ -4851,8 +4790,9 @@
           <w:szCs w:val="21"/>
           <w:shd w:val="clear" w:color="auto" w:fill="0C1633"/>
         </w:rPr>
-        <w:t>)</w:t>
-      </w:r>
+        <w:t xml:space="preserve"> -de ser la expresión verdadera-, resultado/</w:t>
+      </w:r>
+      <w:proofErr w:type="spellStart"/>
       <w:r>
         <w:rPr>
           <w:rFonts w:ascii="Courier" w:hAnsi="Courier"/>
@@ -4861,14 +4801,10 @@
           <w:szCs w:val="21"/>
           <w:shd w:val="clear" w:color="auto" w:fill="0C1633"/>
         </w:rPr>
-        <w:t>.</w:t>
-      </w:r>
-    </w:p>
-    <w:p>
-      <w:pPr>
-        <w:autoSpaceDE/>
-        <w:autoSpaceDN/>
-        <w:jc w:val="left"/>
+        <w:t>salida_false</w:t>
+      </w:r>
+      <w:proofErr w:type="spellEnd"/>
+      <w:r>
         <w:rPr>
           <w:rFonts w:ascii="Courier" w:hAnsi="Courier"/>
           <w:color w:val="FFFFFF"/>
@@ -4876,13 +4812,9 @@
           <w:szCs w:val="21"/>
           <w:shd w:val="clear" w:color="auto" w:fill="0C1633"/>
         </w:rPr>
-      </w:pPr>
-    </w:p>
-    <w:p>
-      <w:pPr>
-        <w:autoSpaceDE/>
-        <w:autoSpaceDN/>
-        <w:jc w:val="left"/>
+        <w:t xml:space="preserve"> –de ser la expresión falsa-</w:t>
+      </w:r>
+      <w:r>
         <w:rPr>
           <w:rFonts w:ascii="Courier" w:hAnsi="Courier"/>
           <w:color w:val="FFFFFF"/>
@@ -4890,13 +4822,9 @@
           <w:szCs w:val="21"/>
           <w:shd w:val="clear" w:color="auto" w:fill="0C1633"/>
         </w:rPr>
-      </w:pPr>
-    </w:p>
-    <w:p>
-      <w:pPr>
-        <w:autoSpaceDE/>
-        <w:autoSpaceDN/>
-        <w:jc w:val="left"/>
+        <w:t>)</w:t>
+      </w:r>
+      <w:r>
         <w:rPr>
           <w:rFonts w:ascii="Courier" w:hAnsi="Courier"/>
           <w:color w:val="FFFFFF"/>
@@ -4904,29 +4832,7 @@
           <w:szCs w:val="21"/>
           <w:shd w:val="clear" w:color="auto" w:fill="0C1633"/>
         </w:rPr>
-      </w:pPr>
-    </w:p>
-    <w:p>
-      <w:pPr>
-        <w:spacing w:after="160" w:line="259" w:lineRule="auto"/>
-        <w:jc w:val="left"/>
-        <w:rPr>
-          <w:rFonts w:ascii="Times" w:eastAsia="Times" w:hAnsi="Times"/>
-          <w:b/>
-          <w:bCs/>
-          <w:i/>
-          <w:color w:val="000000"/>
-        </w:rPr>
-      </w:pPr>
-      <w:r>
-        <w:rPr>
-          <w:rFonts w:ascii="Times" w:eastAsia="Times" w:hAnsi="Times"/>
-          <w:b/>
-          <w:bCs/>
-          <w:i/>
-          <w:color w:val="000000"/>
-        </w:rPr>
-        <w:t>Función CASE()</w:t>
+        <w:t>.</w:t>
       </w:r>
     </w:p>
     <w:p>
@@ -4935,18 +4841,91 @@
         <w:autoSpaceDN/>
         <w:jc w:val="left"/>
         <w:rPr>
-          <w:rFonts w:ascii="Times" w:eastAsia="Times" w:hAnsi="Times"/>
-          <w:color w:val="000000"/>
-          <w:sz w:val="20"/>
-        </w:rPr>
-      </w:pPr>
-      <w:r>
-        <w:rPr>
-          <w:rFonts w:ascii="Times" w:eastAsia="Times" w:hAnsi="Times"/>
-          <w:color w:val="000000"/>
-          <w:sz w:val="20"/>
-        </w:rPr>
-        <w:t>Sirve para evaluar </w:t>
+          <w:rFonts w:ascii="Courier" w:hAnsi="Courier"/>
+          <w:color w:val="FFFFFF"/>
+          <w:sz w:val="21"/>
+          <w:szCs w:val="21"/>
+          <w:shd w:val="clear" w:color="auto" w:fill="0C1633"/>
+        </w:rPr>
+      </w:pPr>
+    </w:p>
+    <w:p>
+      <w:pPr>
+        <w:autoSpaceDE/>
+        <w:autoSpaceDN/>
+        <w:jc w:val="left"/>
+        <w:rPr>
+          <w:rFonts w:ascii="Courier" w:hAnsi="Courier"/>
+          <w:color w:val="FFFFFF"/>
+          <w:sz w:val="21"/>
+          <w:szCs w:val="21"/>
+          <w:shd w:val="clear" w:color="auto" w:fill="0C1633"/>
+        </w:rPr>
+      </w:pPr>
+    </w:p>
+    <w:p>
+      <w:pPr>
+        <w:autoSpaceDE/>
+        <w:autoSpaceDN/>
+        <w:jc w:val="left"/>
+        <w:rPr>
+          <w:rFonts w:ascii="Courier" w:hAnsi="Courier"/>
+          <w:color w:val="FFFFFF"/>
+          <w:sz w:val="21"/>
+          <w:szCs w:val="21"/>
+          <w:shd w:val="clear" w:color="auto" w:fill="0C1633"/>
+        </w:rPr>
+      </w:pPr>
+    </w:p>
+    <w:p>
+      <w:pPr>
+        <w:spacing w:after="160" w:line="259" w:lineRule="auto"/>
+        <w:jc w:val="left"/>
+        <w:rPr>
+          <w:rFonts w:ascii="Times" w:eastAsia="Times" w:hAnsi="Times"/>
+          <w:b/>
+          <w:bCs/>
+          <w:i/>
+          <w:color w:val="000000"/>
+        </w:rPr>
+      </w:pPr>
+      <w:r>
+        <w:rPr>
+          <w:rFonts w:ascii="Times" w:eastAsia="Times" w:hAnsi="Times"/>
+          <w:b/>
+          <w:bCs/>
+          <w:i/>
+          <w:color w:val="000000"/>
+        </w:rPr>
+        <w:t>Función CASE()</w:t>
+      </w:r>
+    </w:p>
+    <w:p>
+      <w:pPr>
+        <w:autoSpaceDE/>
+        <w:autoSpaceDN/>
+        <w:jc w:val="left"/>
+        <w:rPr>
+          <w:rFonts w:ascii="Times" w:eastAsia="Times" w:hAnsi="Times"/>
+          <w:color w:val="000000"/>
+          <w:sz w:val="20"/>
+        </w:rPr>
+      </w:pPr>
+      <w:r>
+        <w:rPr>
+          <w:rFonts w:ascii="Times" w:eastAsia="Times" w:hAnsi="Times"/>
+          <w:color w:val="000000"/>
+          <w:sz w:val="20"/>
+        </w:rPr>
+        <w:t>Es también una estructura de control, en principio mutuamente excluyente, que s</w:t>
+      </w:r>
+      <w:r>
+        <w:rPr>
+          <w:rFonts w:ascii="Times" w:eastAsia="Times" w:hAnsi="Times"/>
+          <w:color w:val="000000"/>
+          <w:sz w:val="20"/>
+        </w:rPr>
+        <w:t>irve para evaluar </w:t>
       </w:r>
       <w:r>
         <w:rPr>
@@ -4986,26 +4965,502 @@
           <w:color w:val="000000"/>
           <w:sz w:val="20"/>
         </w:rPr>
-        <w:t xml:space="preserve"> (no solo una</w:t>
-      </w:r>
+        <w:t xml:space="preserve"> (no só</w:t>
+      </w:r>
+      <w:r>
+        <w:rPr>
+          <w:rFonts w:ascii="Times" w:eastAsia="Times" w:hAnsi="Times"/>
+          <w:color w:val="000000"/>
+          <w:sz w:val="20"/>
+        </w:rPr>
+        <w:t xml:space="preserve">lo </w:t>
+      </w:r>
+      <w:r>
+        <w:rPr>
+          <w:rFonts w:ascii="Times" w:eastAsia="Times" w:hAnsi="Times"/>
+          <w:color w:val="000000"/>
+          <w:sz w:val="20"/>
+        </w:rPr>
+        <w:t xml:space="preserve">de </w:t>
+      </w:r>
+      <w:r>
+        <w:rPr>
+          <w:rFonts w:ascii="Times" w:eastAsia="Times" w:hAnsi="Times"/>
+          <w:color w:val="000000"/>
+          <w:sz w:val="20"/>
+        </w:rPr>
+        <w:t>una)</w:t>
+      </w:r>
+      <w:r>
+        <w:rPr>
+          <w:rFonts w:ascii="Times" w:eastAsia="Times" w:hAnsi="Times"/>
+          <w:color w:val="000000"/>
+          <w:sz w:val="20"/>
+        </w:rPr>
+        <w:t>. En caso de que alguna expresión lógica de este listado sea valida</w:t>
+      </w:r>
+      <w:r>
+        <w:rPr>
+          <w:rFonts w:ascii="Times" w:eastAsia="Times" w:hAnsi="Times"/>
+          <w:color w:val="000000"/>
+          <w:sz w:val="20"/>
+        </w:rPr>
+        <w:t xml:space="preserve"> (y sólo una debe ser válida por ser mutuamente excluyentes)</w:t>
+      </w:r>
+      <w:r>
+        <w:rPr>
+          <w:rFonts w:ascii="Times" w:eastAsia="Times" w:hAnsi="Times"/>
+          <w:color w:val="000000"/>
+          <w:sz w:val="20"/>
+        </w:rPr>
+        <w:t xml:space="preserve"> se retornaría, por pantalla, su salida o valor definido como verdadero.</w:t>
+      </w:r>
+    </w:p>
+    <w:p>
+      <w:pPr>
+        <w:autoSpaceDE/>
+        <w:autoSpaceDN/>
+        <w:jc w:val="left"/>
+        <w:rPr>
+          <w:rFonts w:ascii="Times" w:eastAsia="Times" w:hAnsi="Times"/>
+          <w:color w:val="000000"/>
+          <w:sz w:val="20"/>
+        </w:rPr>
+      </w:pPr>
+    </w:p>
+    <w:p>
+      <w:pPr>
+        <w:autoSpaceDE/>
+        <w:autoSpaceDN/>
+        <w:jc w:val="left"/>
+        <w:rPr>
+          <w:rFonts w:ascii="Times" w:eastAsia="Times" w:hAnsi="Times"/>
+          <w:color w:val="000000"/>
+          <w:sz w:val="20"/>
+        </w:rPr>
+      </w:pPr>
+      <w:r>
+        <w:rPr>
+          <w:rFonts w:ascii="Times" w:eastAsia="Times" w:hAnsi="Times"/>
+          <w:color w:val="000000"/>
+          <w:sz w:val="20"/>
+        </w:rPr>
+        <w:t>La sintaxis c</w:t>
+      </w:r>
+      <w:r>
+        <w:rPr>
+          <w:rFonts w:ascii="Times" w:eastAsia="Times" w:hAnsi="Times"/>
+          <w:color w:val="000000"/>
+          <w:sz w:val="20"/>
+        </w:rPr>
+        <w:t>omienza con la sentencia CASE, luego</w:t>
+      </w:r>
+      <w:r>
+        <w:rPr>
+          <w:rFonts w:ascii="Times" w:eastAsia="Times" w:hAnsi="Times"/>
+          <w:color w:val="000000"/>
+          <w:sz w:val="20"/>
+        </w:rPr>
+        <w:t xml:space="preserve"> se</w:t>
+      </w:r>
+      <w:r>
+        <w:rPr>
+          <w:rFonts w:ascii="Times" w:eastAsia="Times" w:hAnsi="Times"/>
+          <w:color w:val="000000"/>
+          <w:sz w:val="20"/>
+        </w:rPr>
+        <w:t xml:space="preserve"> </w:t>
+      </w:r>
+      <w:r>
+        <w:rPr>
+          <w:rFonts w:ascii="Times" w:eastAsia="Times" w:hAnsi="Times"/>
+          <w:color w:val="000000"/>
+          <w:sz w:val="20"/>
+        </w:rPr>
+        <w:t>evalúa</w:t>
+      </w:r>
+      <w:r>
+        <w:rPr>
+          <w:rFonts w:ascii="Times" w:eastAsia="Times" w:hAnsi="Times"/>
+          <w:color w:val="000000"/>
+          <w:sz w:val="20"/>
+        </w:rPr>
+        <w:t xml:space="preserve"> la validez lógica de las expresiones valiéndose de la propiedad </w:t>
+      </w:r>
+      <w:r>
+        <w:rPr>
+          <w:rFonts w:ascii="Times" w:eastAsia="Times" w:hAnsi="Times"/>
+          <w:color w:val="000000"/>
+          <w:sz w:val="20"/>
+        </w:rPr>
+        <w:t>WHEN</w:t>
+      </w:r>
+      <w:r>
+        <w:rPr>
+          <w:rFonts w:ascii="Times" w:eastAsia="Times" w:hAnsi="Times"/>
+          <w:color w:val="000000"/>
+          <w:sz w:val="20"/>
+        </w:rPr>
+        <w:t>;</w:t>
+      </w:r>
+      <w:r>
+        <w:rPr>
+          <w:rFonts w:ascii="Times" w:eastAsia="Times" w:hAnsi="Times"/>
+          <w:color w:val="000000"/>
+          <w:sz w:val="20"/>
+        </w:rPr>
+        <w:t> y</w:t>
+      </w:r>
+      <w:r>
+        <w:rPr>
+          <w:rFonts w:ascii="Times" w:eastAsia="Times" w:hAnsi="Times"/>
+          <w:color w:val="000000"/>
+          <w:sz w:val="20"/>
+        </w:rPr>
+        <w:t>,</w:t>
+      </w:r>
+      <w:r>
+        <w:rPr>
+          <w:rFonts w:ascii="Times" w:eastAsia="Times" w:hAnsi="Times"/>
+          <w:color w:val="000000"/>
+          <w:sz w:val="20"/>
+        </w:rPr>
+        <w:t xml:space="preserve"> en caso </w:t>
+      </w:r>
+      <w:r>
+        <w:rPr>
+          <w:rFonts w:ascii="Times" w:eastAsia="Times" w:hAnsi="Times"/>
+          <w:color w:val="000000"/>
+          <w:sz w:val="20"/>
+        </w:rPr>
+        <w:t xml:space="preserve">de encontrar </w:t>
+      </w:r>
+      <w:r>
+        <w:rPr>
+          <w:rFonts w:ascii="Times" w:eastAsia="Times" w:hAnsi="Times"/>
+          <w:color w:val="000000"/>
+          <w:sz w:val="20"/>
+        </w:rPr>
+        <w:t>valida</w:t>
+      </w:r>
+      <w:r>
+        <w:rPr>
+          <w:rFonts w:ascii="Times" w:eastAsia="Times" w:hAnsi="Times"/>
+          <w:color w:val="000000"/>
+          <w:sz w:val="20"/>
+        </w:rPr>
+        <w:t xml:space="preserve"> a alguna</w:t>
+      </w:r>
+      <w:r>
+        <w:rPr>
+          <w:rFonts w:ascii="Times" w:eastAsia="Times" w:hAnsi="Times"/>
+          <w:color w:val="000000"/>
+          <w:sz w:val="20"/>
+        </w:rPr>
+        <w:t xml:space="preserve"> expresión lógica</w:t>
+      </w:r>
+      <w:r>
+        <w:rPr>
+          <w:rFonts w:ascii="Times" w:eastAsia="Times" w:hAnsi="Times"/>
+          <w:color w:val="000000"/>
+          <w:sz w:val="20"/>
+        </w:rPr>
+        <w:t>,</w:t>
+      </w:r>
+      <w:r>
+        <w:rPr>
+          <w:rFonts w:ascii="Times" w:eastAsia="Times" w:hAnsi="Times"/>
+          <w:color w:val="000000"/>
+          <w:sz w:val="20"/>
+        </w:rPr>
+        <w:t xml:space="preserve"> dicha expresión</w:t>
+      </w:r>
+      <w:r>
+        <w:rPr>
+          <w:rFonts w:ascii="Times" w:eastAsia="Times" w:hAnsi="Times"/>
+          <w:color w:val="000000"/>
+          <w:sz w:val="20"/>
+        </w:rPr>
+        <w:t xml:space="preserve"> devolverá </w:t>
+      </w:r>
+      <w:r>
+        <w:rPr>
+          <w:rFonts w:ascii="Times" w:eastAsia="Times" w:hAnsi="Times"/>
+          <w:color w:val="000000"/>
+          <w:sz w:val="20"/>
+        </w:rPr>
+        <w:t>por pantalla la salida especificada como verdadera para su propia</w:t>
+      </w:r>
+      <w:r>
+        <w:rPr>
+          <w:rFonts w:ascii="Times" w:eastAsia="Times" w:hAnsi="Times"/>
+          <w:color w:val="000000"/>
+          <w:sz w:val="20"/>
+        </w:rPr>
+        <w:t xml:space="preserve"> condición</w:t>
+      </w:r>
+      <w:r>
+        <w:rPr>
+          <w:rFonts w:ascii="Times" w:eastAsia="Times" w:hAnsi="Times"/>
+          <w:color w:val="000000"/>
+          <w:sz w:val="20"/>
+        </w:rPr>
+        <w:t xml:space="preserve"> evaluada (</w:t>
+      </w:r>
+      <w:r>
+        <w:rPr>
+          <w:rFonts w:ascii="Times" w:eastAsia="Times" w:hAnsi="Times"/>
+          <w:color w:val="000000"/>
+          <w:sz w:val="20"/>
+        </w:rPr>
+        <w:t xml:space="preserve">lo que se refleja por pantalla, como verdadero, es justo lo que se coloca </w:t>
+      </w:r>
+      <w:r>
+        <w:rPr>
+          <w:rFonts w:ascii="Times" w:eastAsia="Times" w:hAnsi="Times"/>
+          <w:color w:val="000000"/>
+          <w:sz w:val="20"/>
+        </w:rPr>
+        <w:t>después de la propiedad THEN).</w:t>
+      </w:r>
+      <w:r>
+        <w:rPr>
+          <w:rFonts w:ascii="Times" w:eastAsia="Times" w:hAnsi="Times"/>
+          <w:color w:val="000000"/>
+          <w:sz w:val="20"/>
+        </w:rPr>
+        <w:t xml:space="preserve"> </w:t>
+      </w:r>
+    </w:p>
+    <w:p>
+      <w:pPr>
+        <w:autoSpaceDE/>
+        <w:autoSpaceDN/>
+        <w:jc w:val="left"/>
+        <w:rPr>
+          <w:rFonts w:ascii="Times" w:eastAsia="Times" w:hAnsi="Times"/>
+          <w:color w:val="000000"/>
+          <w:sz w:val="20"/>
+        </w:rPr>
+      </w:pPr>
+    </w:p>
+    <w:p>
+      <w:pPr>
+        <w:autoSpaceDE/>
+        <w:autoSpaceDN/>
+        <w:jc w:val="left"/>
+        <w:rPr>
+          <w:rFonts w:ascii="Times" w:eastAsia="Times" w:hAnsi="Times"/>
+          <w:color w:val="000000"/>
+          <w:sz w:val="20"/>
+        </w:rPr>
+      </w:pPr>
+      <w:r>
+        <w:rPr>
+          <w:rFonts w:ascii="Times" w:eastAsia="Times" w:hAnsi="Times"/>
+          <w:color w:val="000000"/>
+          <w:sz w:val="20"/>
+        </w:rPr>
+        <w:t>L</w:t>
+      </w:r>
+      <w:r>
+        <w:rPr>
+          <w:rFonts w:ascii="Times" w:eastAsia="Times" w:hAnsi="Times"/>
+          <w:color w:val="000000"/>
+          <w:sz w:val="20"/>
+        </w:rPr>
+        <w:t xml:space="preserve">a </w:t>
+      </w:r>
+      <w:r>
+        <w:rPr>
+          <w:rFonts w:ascii="Times" w:eastAsia="Times" w:hAnsi="Times"/>
+          <w:color w:val="000000"/>
+          <w:sz w:val="20"/>
+        </w:rPr>
+        <w:t xml:space="preserve">clausula </w:t>
+      </w:r>
+      <w:r>
+        <w:rPr>
+          <w:rFonts w:ascii="Times" w:eastAsia="Times" w:hAnsi="Times"/>
+          <w:color w:val="000000"/>
+          <w:sz w:val="20"/>
+        </w:rPr>
+        <w:t>ELSE</w:t>
+      </w:r>
+      <w:r>
+        <w:rPr>
+          <w:rFonts w:ascii="Times" w:eastAsia="Times" w:hAnsi="Times"/>
+          <w:color w:val="000000"/>
+          <w:sz w:val="20"/>
+        </w:rPr>
+        <w:t>, que</w:t>
+      </w:r>
+      <w:r>
+        <w:rPr>
+          <w:rFonts w:ascii="Times" w:eastAsia="Times" w:hAnsi="Times"/>
+          <w:color w:val="000000"/>
+          <w:sz w:val="20"/>
+        </w:rPr>
+        <w:t xml:space="preserve"> complementaria a CASE</w:t>
+      </w:r>
+      <w:r>
+        <w:rPr>
+          <w:rFonts w:ascii="Times" w:eastAsia="Times" w:hAnsi="Times"/>
+          <w:color w:val="000000"/>
+          <w:sz w:val="20"/>
+        </w:rPr>
+        <w:t>,</w:t>
+      </w:r>
+      <w:r>
+        <w:rPr>
+          <w:rFonts w:ascii="Times" w:eastAsia="Times" w:hAnsi="Times"/>
+          <w:color w:val="000000"/>
+          <w:sz w:val="20"/>
+        </w:rPr>
+        <w:t> es opcional</w:t>
+      </w:r>
+      <w:r>
+        <w:rPr>
+          <w:rFonts w:ascii="Times" w:eastAsia="Times" w:hAnsi="Times"/>
+          <w:color w:val="000000"/>
+          <w:sz w:val="20"/>
+        </w:rPr>
+        <w:t xml:space="preserve">. ELSE </w:t>
+      </w:r>
+      <w:r>
+        <w:rPr>
+          <w:rFonts w:ascii="Times" w:eastAsia="Times" w:hAnsi="Times"/>
+          <w:color w:val="000000"/>
+          <w:sz w:val="20"/>
+        </w:rPr>
+        <w:t xml:space="preserve">devolverá </w:t>
+      </w:r>
+      <w:r>
+        <w:rPr>
+          <w:rFonts w:ascii="Times" w:eastAsia="Times" w:hAnsi="Times"/>
+          <w:color w:val="000000"/>
+          <w:sz w:val="20"/>
+        </w:rPr>
+        <w:t>su salida o valor definido como verdadero</w:t>
+      </w:r>
+      <w:r>
+        <w:rPr>
+          <w:rFonts w:ascii="Times" w:eastAsia="Times" w:hAnsi="Times"/>
+          <w:color w:val="000000"/>
+          <w:sz w:val="20"/>
+        </w:rPr>
+        <w:t xml:space="preserve"> en caso que todas las condiciones WHEN</w:t>
+      </w:r>
+      <w:r>
+        <w:rPr>
+          <w:rFonts w:ascii="Times" w:eastAsia="Times" w:hAnsi="Times"/>
+          <w:color w:val="000000"/>
+          <w:sz w:val="20"/>
+        </w:rPr>
+        <w:t>,</w:t>
+      </w:r>
+      <w:r>
+        <w:rPr>
+          <w:rFonts w:ascii="Times" w:eastAsia="Times" w:hAnsi="Times"/>
+          <w:color w:val="000000"/>
+          <w:sz w:val="20"/>
+        </w:rPr>
+        <w:t> anteriores</w:t>
+      </w:r>
+      <w:r>
+        <w:rPr>
+          <w:rFonts w:ascii="Times" w:eastAsia="Times" w:hAnsi="Times"/>
+          <w:color w:val="000000"/>
+          <w:sz w:val="20"/>
+        </w:rPr>
+        <w:t>,</w:t>
+      </w:r>
+      <w:r>
+        <w:rPr>
+          <w:rFonts w:ascii="Times" w:eastAsia="Times" w:hAnsi="Times"/>
+          <w:color w:val="000000"/>
+          <w:sz w:val="20"/>
+        </w:rPr>
+        <w:t xml:space="preserve"> hayan sido f</w:t>
+      </w:r>
+      <w:r>
+        <w:rPr>
+          <w:rFonts w:ascii="Times" w:eastAsia="Times" w:hAnsi="Times"/>
+          <w:color w:val="000000"/>
+          <w:sz w:val="20"/>
+        </w:rPr>
+        <w:t>alsas.</w:t>
+      </w:r>
+    </w:p>
+    <w:p>
+      <w:pPr>
+        <w:autoSpaceDE/>
+        <w:autoSpaceDN/>
+        <w:jc w:val="left"/>
+        <w:rPr>
+          <w:rFonts w:ascii="Times" w:eastAsia="Times" w:hAnsi="Times"/>
+          <w:color w:val="000000"/>
+          <w:sz w:val="20"/>
+        </w:rPr>
+      </w:pPr>
+    </w:p>
+    <w:p>
+      <w:pPr>
+        <w:autoSpaceDE/>
+        <w:autoSpaceDN/>
+        <w:jc w:val="left"/>
+        <w:rPr>
+          <w:rFonts w:ascii="Times" w:eastAsia="Times" w:hAnsi="Times"/>
+          <w:color w:val="000000"/>
+          <w:sz w:val="20"/>
+        </w:rPr>
+      </w:pPr>
+      <w:r>
+        <w:rPr>
+          <w:rFonts w:ascii="Times" w:eastAsia="Times" w:hAnsi="Times"/>
+          <w:color w:val="000000"/>
+          <w:sz w:val="20"/>
+        </w:rPr>
+        <w:t>Ahora, s</w:t>
+      </w:r>
+      <w:r>
+        <w:rPr>
+          <w:rFonts w:ascii="Times" w:eastAsia="Times" w:hAnsi="Times"/>
+          <w:color w:val="000000"/>
+          <w:sz w:val="20"/>
+        </w:rPr>
+        <w:t>i todas las con</w:t>
+      </w:r>
+      <w:r>
+        <w:rPr>
+          <w:rFonts w:ascii="Times" w:eastAsia="Times" w:hAnsi="Times"/>
+          <w:color w:val="000000"/>
+          <w:sz w:val="20"/>
+        </w:rPr>
+        <w:t>diciones son falsas, pero tampoco existe</w:t>
+      </w:r>
+      <w:r>
+        <w:rPr>
+          <w:rFonts w:ascii="Times" w:eastAsia="Times" w:hAnsi="Times"/>
+          <w:color w:val="000000"/>
+          <w:sz w:val="20"/>
+        </w:rPr>
+        <w:t xml:space="preserve"> la clausula ELSE, se devolverá NULL.</w:t>
+      </w:r>
+    </w:p>
+    <w:p>
+      <w:pPr>
+        <w:autoSpaceDE/>
+        <w:autoSpaceDN/>
+        <w:jc w:val="left"/>
+        <w:rPr>
+          <w:rFonts w:ascii="Times" w:eastAsia="Times" w:hAnsi="Times"/>
+          <w:color w:val="000000"/>
+          <w:sz w:val="20"/>
+        </w:rPr>
+      </w:pPr>
       <w:bookmarkStart w:id="0" w:name="_GoBack"/>
       <w:bookmarkEnd w:id="0"/>
-      <w:r>
-        <w:rPr>
-          <w:rFonts w:ascii="Times" w:eastAsia="Times" w:hAnsi="Times"/>
-          <w:color w:val="000000"/>
-          <w:sz w:val="20"/>
-        </w:rPr>
-        <w:t>)</w:t>
-      </w:r>
-      <w:r>
-        <w:rPr>
-          <w:rFonts w:ascii="Times" w:eastAsia="Times" w:hAnsi="Times"/>
-          <w:color w:val="000000"/>
-          <w:sz w:val="20"/>
-        </w:rPr>
-        <w:t>. En caso de que alguna expresión lógica de este listado sea valida… se retornaría, por pantalla, su salida o valor definido como verdadero.</w:t>
-      </w:r>
     </w:p>
     <w:p>
       <w:pPr>
@@ -5018,425 +5473,30 @@
           <w:sz w:val="20"/>
         </w:rPr>
       </w:pPr>
-    </w:p>
-    <w:p>
-      <w:pPr>
-        <w:autoSpaceDE/>
-        <w:autoSpaceDN/>
-        <w:jc w:val="left"/>
-        <w:rPr>
-          <w:rFonts w:ascii="Times" w:eastAsia="Times" w:hAnsi="Times"/>
-          <w:color w:val="000000"/>
-          <w:sz w:val="20"/>
-        </w:rPr>
-      </w:pPr>
-      <w:r>
-        <w:rPr>
-          <w:rFonts w:ascii="Times" w:eastAsia="Times" w:hAnsi="Times"/>
-          <w:color w:val="000000"/>
-          <w:sz w:val="20"/>
-        </w:rPr>
-        <w:t>La sintaxis c</w:t>
-      </w:r>
-      <w:r>
-        <w:rPr>
-          <w:rFonts w:ascii="Times" w:eastAsia="Times" w:hAnsi="Times"/>
-          <w:color w:val="000000"/>
-          <w:sz w:val="20"/>
-        </w:rPr>
-        <w:t>omienza con la sentencia CASE, luego</w:t>
-      </w:r>
-      <w:r>
-        <w:rPr>
-          <w:rFonts w:ascii="Times" w:eastAsia="Times" w:hAnsi="Times"/>
-          <w:color w:val="000000"/>
-          <w:sz w:val="20"/>
-        </w:rPr>
-        <w:t xml:space="preserve"> se</w:t>
-      </w:r>
-      <w:r>
-        <w:rPr>
-          <w:rFonts w:ascii="Times" w:eastAsia="Times" w:hAnsi="Times"/>
-          <w:color w:val="000000"/>
-          <w:sz w:val="20"/>
-        </w:rPr>
-        <w:t xml:space="preserve"> </w:t>
-      </w:r>
-      <w:r>
-        <w:rPr>
-          <w:rFonts w:ascii="Times" w:eastAsia="Times" w:hAnsi="Times"/>
-          <w:color w:val="000000"/>
-          <w:sz w:val="20"/>
-        </w:rPr>
-        <w:t>evalúa</w:t>
-      </w:r>
-      <w:r>
-        <w:rPr>
-          <w:rFonts w:ascii="Times" w:eastAsia="Times" w:hAnsi="Times"/>
-          <w:color w:val="000000"/>
-          <w:sz w:val="20"/>
-        </w:rPr>
-        <w:t xml:space="preserve"> la validez lógica de las expresiones valiéndose de la propiedad </w:t>
-      </w:r>
-      <w:r>
-        <w:rPr>
-          <w:rFonts w:ascii="Times" w:eastAsia="Times" w:hAnsi="Times"/>
-          <w:color w:val="000000"/>
-          <w:sz w:val="20"/>
-        </w:rPr>
-        <w:t>WHEN</w:t>
-      </w:r>
-      <w:r>
-        <w:rPr>
-          <w:rFonts w:ascii="Times" w:eastAsia="Times" w:hAnsi="Times"/>
-          <w:color w:val="000000"/>
-          <w:sz w:val="20"/>
-        </w:rPr>
-        <w:t>;</w:t>
-      </w:r>
-      <w:r>
-        <w:rPr>
-          <w:rFonts w:ascii="Times" w:eastAsia="Times" w:hAnsi="Times"/>
-          <w:color w:val="000000"/>
-          <w:sz w:val="20"/>
-        </w:rPr>
-        <w:t> y</w:t>
-      </w:r>
-      <w:r>
-        <w:rPr>
-          <w:rFonts w:ascii="Times" w:eastAsia="Times" w:hAnsi="Times"/>
-          <w:color w:val="000000"/>
-          <w:sz w:val="20"/>
-        </w:rPr>
-        <w:t>,</w:t>
-      </w:r>
-      <w:r>
-        <w:rPr>
-          <w:rFonts w:ascii="Times" w:eastAsia="Times" w:hAnsi="Times"/>
-          <w:color w:val="000000"/>
-          <w:sz w:val="20"/>
-        </w:rPr>
-        <w:t xml:space="preserve"> en caso </w:t>
-      </w:r>
-      <w:r>
-        <w:rPr>
-          <w:rFonts w:ascii="Times" w:eastAsia="Times" w:hAnsi="Times"/>
-          <w:color w:val="000000"/>
-          <w:sz w:val="20"/>
-        </w:rPr>
-        <w:t xml:space="preserve">de encontrar </w:t>
-      </w:r>
-      <w:r>
-        <w:rPr>
-          <w:rFonts w:ascii="Times" w:eastAsia="Times" w:hAnsi="Times"/>
-          <w:color w:val="000000"/>
-          <w:sz w:val="20"/>
-        </w:rPr>
-        <w:t>valida</w:t>
-      </w:r>
-      <w:r>
-        <w:rPr>
-          <w:rFonts w:ascii="Times" w:eastAsia="Times" w:hAnsi="Times"/>
-          <w:color w:val="000000"/>
-          <w:sz w:val="20"/>
-        </w:rPr>
-        <w:t xml:space="preserve"> a alguna</w:t>
-      </w:r>
-      <w:r>
-        <w:rPr>
-          <w:rFonts w:ascii="Times" w:eastAsia="Times" w:hAnsi="Times"/>
-          <w:color w:val="000000"/>
-          <w:sz w:val="20"/>
-        </w:rPr>
-        <w:t xml:space="preserve"> expresión lógica</w:t>
-      </w:r>
-      <w:r>
-        <w:rPr>
-          <w:rFonts w:ascii="Times" w:eastAsia="Times" w:hAnsi="Times"/>
-          <w:color w:val="000000"/>
-          <w:sz w:val="20"/>
-        </w:rPr>
-        <w:t>,</w:t>
-      </w:r>
-      <w:r>
-        <w:rPr>
-          <w:rFonts w:ascii="Times" w:eastAsia="Times" w:hAnsi="Times"/>
-          <w:color w:val="000000"/>
-          <w:sz w:val="20"/>
-        </w:rPr>
-        <w:t xml:space="preserve"> dicha expresión</w:t>
-      </w:r>
-      <w:r>
-        <w:rPr>
-          <w:rFonts w:ascii="Times" w:eastAsia="Times" w:hAnsi="Times"/>
-          <w:color w:val="000000"/>
-          <w:sz w:val="20"/>
-        </w:rPr>
-        <w:t xml:space="preserve"> devolverá </w:t>
-      </w:r>
-      <w:r>
-        <w:rPr>
-          <w:rFonts w:ascii="Times" w:eastAsia="Times" w:hAnsi="Times"/>
-          <w:color w:val="000000"/>
-          <w:sz w:val="20"/>
-        </w:rPr>
-        <w:t>por pantalla la salida especificada como verdadera para su propia</w:t>
-      </w:r>
-      <w:r>
-        <w:rPr>
-          <w:rFonts w:ascii="Times" w:eastAsia="Times" w:hAnsi="Times"/>
-          <w:color w:val="000000"/>
-          <w:sz w:val="20"/>
-        </w:rPr>
-        <w:t xml:space="preserve"> condición</w:t>
-      </w:r>
-      <w:r>
-        <w:rPr>
-          <w:rFonts w:ascii="Times" w:eastAsia="Times" w:hAnsi="Times"/>
-          <w:color w:val="000000"/>
-          <w:sz w:val="20"/>
-        </w:rPr>
-        <w:t xml:space="preserve"> evaluada (</w:t>
-      </w:r>
-      <w:r>
-        <w:rPr>
-          <w:rFonts w:ascii="Times" w:eastAsia="Times" w:hAnsi="Times"/>
-          <w:color w:val="000000"/>
-          <w:sz w:val="20"/>
-        </w:rPr>
-        <w:t xml:space="preserve">lo que se refleja por pantalla, como verdadero, es justo lo que se coloca </w:t>
-      </w:r>
-      <w:r>
-        <w:rPr>
-          <w:rFonts w:ascii="Times" w:eastAsia="Times" w:hAnsi="Times"/>
-          <w:color w:val="000000"/>
-          <w:sz w:val="20"/>
-        </w:rPr>
-        <w:t>después de la propiedad THEN).</w:t>
-      </w:r>
-      <w:r>
-        <w:rPr>
-          <w:rFonts w:ascii="Times" w:eastAsia="Times" w:hAnsi="Times"/>
-          <w:color w:val="000000"/>
-          <w:sz w:val="20"/>
-        </w:rPr>
-        <w:t xml:space="preserve"> </w:t>
-      </w:r>
-    </w:p>
-    <w:p>
-      <w:pPr>
-        <w:autoSpaceDE/>
-        <w:autoSpaceDN/>
-        <w:jc w:val="left"/>
-        <w:rPr>
-          <w:rFonts w:ascii="Times" w:eastAsia="Times" w:hAnsi="Times"/>
-          <w:color w:val="000000"/>
-          <w:sz w:val="20"/>
-        </w:rPr>
-      </w:pPr>
-    </w:p>
-    <w:p>
-      <w:pPr>
-        <w:autoSpaceDE/>
-        <w:autoSpaceDN/>
-        <w:jc w:val="left"/>
-        <w:rPr>
-          <w:rFonts w:ascii="Times" w:eastAsia="Times" w:hAnsi="Times"/>
-          <w:color w:val="000000"/>
-          <w:sz w:val="20"/>
-        </w:rPr>
-      </w:pPr>
-      <w:r>
-        <w:rPr>
-          <w:rFonts w:ascii="Times" w:eastAsia="Times" w:hAnsi="Times"/>
-          <w:color w:val="000000"/>
-          <w:sz w:val="20"/>
-        </w:rPr>
-        <w:t>L</w:t>
-      </w:r>
-      <w:r>
-        <w:rPr>
-          <w:rFonts w:ascii="Times" w:eastAsia="Times" w:hAnsi="Times"/>
-          <w:color w:val="000000"/>
-          <w:sz w:val="20"/>
-        </w:rPr>
-        <w:t xml:space="preserve">a </w:t>
-      </w:r>
-      <w:r>
-        <w:rPr>
-          <w:rFonts w:ascii="Times" w:eastAsia="Times" w:hAnsi="Times"/>
-          <w:color w:val="000000"/>
-          <w:sz w:val="20"/>
-        </w:rPr>
-        <w:t xml:space="preserve">clausula </w:t>
-      </w:r>
-      <w:r>
-        <w:rPr>
-          <w:rFonts w:ascii="Times" w:eastAsia="Times" w:hAnsi="Times"/>
-          <w:color w:val="000000"/>
-          <w:sz w:val="20"/>
-        </w:rPr>
-        <w:t>ELSE</w:t>
-      </w:r>
-      <w:r>
-        <w:rPr>
-          <w:rFonts w:ascii="Times" w:eastAsia="Times" w:hAnsi="Times"/>
-          <w:color w:val="000000"/>
-          <w:sz w:val="20"/>
-        </w:rPr>
-        <w:t>, que</w:t>
-      </w:r>
-      <w:r>
-        <w:rPr>
-          <w:rFonts w:ascii="Times" w:eastAsia="Times" w:hAnsi="Times"/>
-          <w:color w:val="000000"/>
-          <w:sz w:val="20"/>
-        </w:rPr>
-        <w:t xml:space="preserve"> complementaria a CASE</w:t>
-      </w:r>
-      <w:r>
-        <w:rPr>
-          <w:rFonts w:ascii="Times" w:eastAsia="Times" w:hAnsi="Times"/>
-          <w:color w:val="000000"/>
-          <w:sz w:val="20"/>
-        </w:rPr>
-        <w:t>,</w:t>
-      </w:r>
-      <w:r>
-        <w:rPr>
-          <w:rFonts w:ascii="Times" w:eastAsia="Times" w:hAnsi="Times"/>
-          <w:color w:val="000000"/>
-          <w:sz w:val="20"/>
-        </w:rPr>
-        <w:t> es opcional</w:t>
-      </w:r>
-      <w:r>
-        <w:rPr>
-          <w:rFonts w:ascii="Times" w:eastAsia="Times" w:hAnsi="Times"/>
-          <w:color w:val="000000"/>
-          <w:sz w:val="20"/>
-        </w:rPr>
-        <w:t xml:space="preserve">. ELSE </w:t>
-      </w:r>
-      <w:r>
-        <w:rPr>
-          <w:rFonts w:ascii="Times" w:eastAsia="Times" w:hAnsi="Times"/>
-          <w:color w:val="000000"/>
-          <w:sz w:val="20"/>
-        </w:rPr>
-        <w:t xml:space="preserve">devolverá </w:t>
-      </w:r>
-      <w:r>
-        <w:rPr>
-          <w:rFonts w:ascii="Times" w:eastAsia="Times" w:hAnsi="Times"/>
-          <w:color w:val="000000"/>
-          <w:sz w:val="20"/>
-        </w:rPr>
-        <w:t>su salida o valor definido como verdadero</w:t>
-      </w:r>
-      <w:r>
-        <w:rPr>
-          <w:rFonts w:ascii="Times" w:eastAsia="Times" w:hAnsi="Times"/>
-          <w:color w:val="000000"/>
-          <w:sz w:val="20"/>
-        </w:rPr>
-        <w:t xml:space="preserve"> en caso que todas las condiciones WHEN</w:t>
-      </w:r>
-      <w:r>
-        <w:rPr>
-          <w:rFonts w:ascii="Times" w:eastAsia="Times" w:hAnsi="Times"/>
-          <w:color w:val="000000"/>
-          <w:sz w:val="20"/>
-        </w:rPr>
-        <w:t>,</w:t>
-      </w:r>
-      <w:r>
-        <w:rPr>
-          <w:rFonts w:ascii="Times" w:eastAsia="Times" w:hAnsi="Times"/>
-          <w:color w:val="000000"/>
-          <w:sz w:val="20"/>
-        </w:rPr>
-        <w:t> anteriores</w:t>
-      </w:r>
-      <w:r>
-        <w:rPr>
-          <w:rFonts w:ascii="Times" w:eastAsia="Times" w:hAnsi="Times"/>
-          <w:color w:val="000000"/>
-          <w:sz w:val="20"/>
-        </w:rPr>
-        <w:t>,</w:t>
-      </w:r>
-      <w:r>
-        <w:rPr>
-          <w:rFonts w:ascii="Times" w:eastAsia="Times" w:hAnsi="Times"/>
-          <w:color w:val="000000"/>
-          <w:sz w:val="20"/>
-        </w:rPr>
-        <w:t xml:space="preserve"> hayan sido f</w:t>
-      </w:r>
-      <w:r>
-        <w:rPr>
-          <w:rFonts w:ascii="Times" w:eastAsia="Times" w:hAnsi="Times"/>
-          <w:color w:val="000000"/>
-          <w:sz w:val="20"/>
-        </w:rPr>
-        <w:t>alsas.</w:t>
-      </w:r>
-    </w:p>
-    <w:p>
-      <w:pPr>
-        <w:autoSpaceDE/>
-        <w:autoSpaceDN/>
-        <w:jc w:val="left"/>
-        <w:rPr>
-          <w:rFonts w:ascii="Times" w:eastAsia="Times" w:hAnsi="Times"/>
-          <w:color w:val="000000"/>
-          <w:sz w:val="20"/>
-        </w:rPr>
-      </w:pPr>
-    </w:p>
-    <w:p>
-      <w:pPr>
-        <w:autoSpaceDE/>
-        <w:autoSpaceDN/>
-        <w:jc w:val="left"/>
-        <w:rPr>
-          <w:rFonts w:ascii="Times" w:eastAsia="Times" w:hAnsi="Times"/>
-          <w:color w:val="000000"/>
-          <w:sz w:val="20"/>
-        </w:rPr>
-      </w:pPr>
-      <w:r>
-        <w:rPr>
-          <w:rFonts w:ascii="Times" w:eastAsia="Times" w:hAnsi="Times"/>
-          <w:color w:val="000000"/>
-          <w:sz w:val="20"/>
-        </w:rPr>
-        <w:t>Ahora, s</w:t>
-      </w:r>
-      <w:r>
-        <w:rPr>
-          <w:rFonts w:ascii="Times" w:eastAsia="Times" w:hAnsi="Times"/>
-          <w:color w:val="000000"/>
-          <w:sz w:val="20"/>
-        </w:rPr>
-        <w:t>i todas las con</w:t>
-      </w:r>
-      <w:r>
-        <w:rPr>
-          <w:rFonts w:ascii="Times" w:eastAsia="Times" w:hAnsi="Times"/>
-          <w:color w:val="000000"/>
-          <w:sz w:val="20"/>
-        </w:rPr>
-        <w:t>diciones son falsas, pero tampoco existe</w:t>
-      </w:r>
-      <w:r>
-        <w:rPr>
-          <w:rFonts w:ascii="Times" w:eastAsia="Times" w:hAnsi="Times"/>
-          <w:color w:val="000000"/>
-          <w:sz w:val="20"/>
-        </w:rPr>
-        <w:t xml:space="preserve"> la clausula ELSE, se devolverá NULL.</w:t>
+      <w:r>
+        <w:rPr>
+          <w:rFonts w:ascii="Times" w:eastAsia="Times" w:hAnsi="Times"/>
+          <w:color w:val="000000"/>
+          <w:sz w:val="20"/>
+        </w:rPr>
+        <w:t xml:space="preserve">La sentencia CASE es finalizada con la palabra clave END. Sin embargo, a las sentencias CASE también se les puede asignar un </w:t>
+      </w:r>
+      <w:r>
+        <w:rPr>
+          <w:rFonts w:ascii="Times" w:eastAsia="Times" w:hAnsi="Times"/>
+          <w:i/>
+          <w:color w:val="000000"/>
+          <w:sz w:val="20"/>
+        </w:rPr>
+        <w:t>alias</w:t>
+      </w:r>
+      <w:r>
+        <w:rPr>
+          <w:rFonts w:ascii="Times" w:eastAsia="Times" w:hAnsi="Times"/>
+          <w:color w:val="000000"/>
+          <w:sz w:val="20"/>
+        </w:rPr>
+        <w:t xml:space="preserve">. De hecho, al ejemplo a continuación se le asignó uno. </w:t>
       </w:r>
     </w:p>
     <w:p>
@@ -6545,6 +6605,7 @@
   <w:style w:type="character" w:default="1" w:styleId="Fuentedeprrafopredeter">
     <w:name w:val="Default Paragraph Font"/>
     <w:uiPriority w:val="1"/>
+    <w:semiHidden/>
     <w:unhideWhenUsed/>
   </w:style>
   <w:style w:type="table" w:default="1" w:styleId="Tablanormal">

</xml_diff>

<commit_message>
Proteger un libro y/o hoja de cálculo
</commit_message>
<xml_diff>
--- a/SQL/Platzi/1. Introducción a SQL/SQL.docx
+++ b/SQL/Platzi/1. Introducción a SQL/SQL.docx
@@ -16370,27 +16370,7 @@
           <w:sz w:val="20"/>
           <w:szCs w:val="18"/>
         </w:rPr>
-        <w:t xml:space="preserve">, </w:t>
-      </w:r>
-      <w:proofErr w:type="spellStart"/>
-      <w:r>
-        <w:rPr>
-          <w:rFonts w:ascii="Times" w:eastAsia="Times" w:hAnsi="Times"/>
-          <w:color w:val="000000"/>
-          <w:sz w:val="20"/>
-          <w:szCs w:val="18"/>
-        </w:rPr>
-        <w:t>year</w:t>
-      </w:r>
-      <w:proofErr w:type="spellEnd"/>
-      <w:r>
-        <w:rPr>
-          <w:rFonts w:ascii="Times" w:eastAsia="Times" w:hAnsi="Times"/>
-          <w:color w:val="000000"/>
-          <w:sz w:val="20"/>
-          <w:szCs w:val="18"/>
-        </w:rPr>
-        <w:t>) se escriben entre comillas.</w:t>
+        <w:t>, year) se escriben entre comillas.</w:t>
       </w:r>
     </w:p>
     <w:p>
@@ -17475,31 +17455,20 @@
           <w:sz w:val="20"/>
           <w:szCs w:val="20"/>
         </w:rPr>
-        <w:t>(</w:t>
-      </w:r>
-      <w:proofErr w:type="spellStart"/>
-      <w:r>
-        <w:rPr>
-          <w:rFonts w:ascii="Times" w:eastAsia="Times" w:hAnsi="Times"/>
-          <w:b/>
-          <w:i/>
-          <w:color w:val="000000"/>
-          <w:sz w:val="20"/>
-          <w:szCs w:val="20"/>
-        </w:rPr>
-        <w:t>year</w:t>
-      </w:r>
-      <w:proofErr w:type="spellEnd"/>
-      <w:r>
-        <w:rPr>
-          <w:rFonts w:ascii="Times" w:eastAsia="Times" w:hAnsi="Times"/>
-          <w:b/>
-          <w:i/>
-          <w:color w:val="000000"/>
-          <w:sz w:val="20"/>
-          <w:szCs w:val="20"/>
-        </w:rPr>
-        <w:t>);</w:t>
+        <w:t>(y</w:t>
+      </w:r>
+      <w:bookmarkStart w:id="0" w:name="_GoBack"/>
+      <w:bookmarkEnd w:id="0"/>
+      <w:r>
+        <w:rPr>
+          <w:rFonts w:ascii="Times" w:eastAsia="Times" w:hAnsi="Times"/>
+          <w:b/>
+          <w:i/>
+          <w:color w:val="000000"/>
+          <w:sz w:val="20"/>
+          <w:szCs w:val="20"/>
+        </w:rPr>
+        <w:t>ear);</w:t>
       </w:r>
       <w:r>
         <w:rPr>
@@ -19350,8 +19319,6 @@
         </w:rPr>
         <w:t>“López”.</w:t>
       </w:r>
-      <w:bookmarkStart w:id="0" w:name="_GoBack"/>
-      <w:bookmarkEnd w:id="0"/>
     </w:p>
     <w:p>
       <w:pPr>

</xml_diff>